<commit_message>
updating the RTM , filling the SRS ID's in the RTM and relating them with CRS & SIQ checking the SRS ID's correctness and consistency
</commit_message>
<xml_diff>
--- a/Managment/Requirments/ACS_SRS.docx
+++ b/Managment/Requirments/ACS_SRS.docx
@@ -241,6 +241,7 @@
           <w:docPartUnique/>
         </w:docPartObj>
       </w:sdtPr>
+      <w:sdtEndPr/>
       <w:sdtContent>
         <w:p>
           <w:pPr>
@@ -3906,9 +3907,26 @@
     </w:p>
     <w:p>
       <w:pPr>
+        <w:pBdr>
+          <w:top w:val="nil"/>
+          <w:left w:val="nil"/>
+          <w:bottom w:val="nil"/>
+          <w:right w:val="nil"/>
+          <w:between w:val="nil"/>
+        </w:pBdr>
+        <w:rPr>
+          <w:color w:val="000000"/>
+          <w:sz w:val="24"/>
+          <w:szCs w:val="24"/>
+        </w:rPr>
+      </w:pPr>
+    </w:p>
+    <w:p>
+      <w:pPr>
+        <w:pStyle w:val="ListParagraph"/>
         <w:numPr>
-          <w:ilvl w:val="0"/>
-          <w:numId w:val="2"/>
+          <w:ilvl w:val="2"/>
+          <w:numId w:val="6"/>
         </w:numPr>
         <w:pBdr>
           <w:top w:val="nil"/>
@@ -3934,9 +3952,84 @@
     </w:p>
     <w:p>
       <w:pPr>
+        <w:pBdr>
+          <w:top w:val="nil"/>
+          <w:left w:val="nil"/>
+          <w:bottom w:val="nil"/>
+          <w:right w:val="nil"/>
+          <w:between w:val="nil"/>
+        </w:pBdr>
+        <w:ind w:left="720"/>
+        <w:rPr>
+          <w:color w:val="000000"/>
+          <w:sz w:val="24"/>
+          <w:szCs w:val="24"/>
+        </w:rPr>
+      </w:pPr>
+      <w:r>
+        <w:rPr>
+          <w:color w:val="000000"/>
+          <w:sz w:val="24"/>
+          <w:szCs w:val="24"/>
+        </w:rPr>
+        <w:t>The Microcontroller is the main brain of the system whic</w:t>
+      </w:r>
+      <w:r>
+        <w:rPr>
+          <w:color w:val="000000"/>
+          <w:sz w:val="24"/>
+          <w:szCs w:val="24"/>
+        </w:rPr>
+        <w:t xml:space="preserve">h communicate between the </w:t>
+      </w:r>
+      <w:r>
+        <w:rPr>
+          <w:color w:val="000000"/>
+          <w:sz w:val="24"/>
+          <w:szCs w:val="24"/>
+        </w:rPr>
+        <w:t xml:space="preserve">different components of the system and also doing all </w:t>
+      </w:r>
+      <w:r>
+        <w:rPr>
+          <w:color w:val="000000"/>
+          <w:sz w:val="24"/>
+          <w:szCs w:val="24"/>
+        </w:rPr>
+        <w:t xml:space="preserve">the processing needed to </w:t>
+      </w:r>
+      <w:r>
+        <w:rPr>
+          <w:color w:val="000000"/>
+          <w:sz w:val="24"/>
+          <w:szCs w:val="24"/>
+        </w:rPr>
+        <w:t>accomplish any task.</w:t>
+      </w:r>
+    </w:p>
+    <w:p>
+      <w:pPr>
+        <w:pStyle w:val="ListParagraph"/>
+        <w:pBdr>
+          <w:top w:val="nil"/>
+          <w:left w:val="nil"/>
+          <w:bottom w:val="nil"/>
+          <w:right w:val="nil"/>
+          <w:between w:val="nil"/>
+        </w:pBdr>
+        <w:rPr>
+          <w:color w:val="000000"/>
+          <w:sz w:val="24"/>
+          <w:szCs w:val="24"/>
+        </w:rPr>
+      </w:pPr>
+    </w:p>
+    <w:p>
+      <w:pPr>
+        <w:pStyle w:val="ListParagraph"/>
         <w:numPr>
-          <w:ilvl w:val="0"/>
-          <w:numId w:val="2"/>
+          <w:ilvl w:val="2"/>
+          <w:numId w:val="6"/>
         </w:numPr>
         <w:pBdr>
           <w:top w:val="nil"/>
@@ -3962,152 +4055,6 @@
     </w:p>
     <w:p>
       <w:pPr>
-        <w:numPr>
-          <w:ilvl w:val="0"/>
-          <w:numId w:val="2"/>
-        </w:numPr>
-        <w:pBdr>
-          <w:top w:val="nil"/>
-          <w:left w:val="nil"/>
-          <w:bottom w:val="nil"/>
-          <w:right w:val="nil"/>
-          <w:between w:val="nil"/>
-        </w:pBdr>
-        <w:rPr>
-          <w:i/>
-          <w:color w:val="000000"/>
-          <w:sz w:val="22"/>
-          <w:szCs w:val="22"/>
-        </w:rPr>
-      </w:pPr>
-      <w:r>
-        <w:rPr>
-          <w:color w:val="000000"/>
-          <w:sz w:val="24"/>
-          <w:szCs w:val="24"/>
-        </w:rPr>
-        <w:t>Fou</w:t>
-      </w:r>
-      <w:bookmarkStart w:id="10" w:name="_GoBack"/>
-      <w:bookmarkEnd w:id="10"/>
-      <w:r>
-        <w:rPr>
-          <w:color w:val="000000"/>
-          <w:sz w:val="24"/>
-          <w:szCs w:val="24"/>
-        </w:rPr>
-        <w:t>r push button to control the system.</w:t>
-      </w:r>
-    </w:p>
-    <w:p>
-      <w:pPr>
-        <w:pBdr>
-          <w:top w:val="nil"/>
-          <w:left w:val="nil"/>
-          <w:bottom w:val="nil"/>
-          <w:right w:val="nil"/>
-          <w:between w:val="nil"/>
-        </w:pBdr>
-        <w:rPr>
-          <w:color w:val="000000"/>
-          <w:sz w:val="24"/>
-          <w:szCs w:val="24"/>
-        </w:rPr>
-      </w:pPr>
-    </w:p>
-    <w:p>
-      <w:pPr>
-        <w:pBdr>
-          <w:top w:val="nil"/>
-          <w:left w:val="nil"/>
-          <w:bottom w:val="nil"/>
-          <w:right w:val="nil"/>
-          <w:between w:val="nil"/>
-        </w:pBdr>
-        <w:ind w:left="720"/>
-        <w:rPr>
-          <w:color w:val="000000"/>
-          <w:sz w:val="24"/>
-          <w:szCs w:val="24"/>
-        </w:rPr>
-      </w:pPr>
-      <w:r>
-        <w:rPr>
-          <w:color w:val="000000"/>
-          <w:sz w:val="24"/>
-          <w:szCs w:val="24"/>
-        </w:rPr>
-        <w:t xml:space="preserve">1-The Microcontroller is the main brain of the system which communicate between the       </w:t>
-      </w:r>
-    </w:p>
-    <w:p>
-      <w:pPr>
-        <w:pBdr>
-          <w:top w:val="nil"/>
-          <w:left w:val="nil"/>
-          <w:bottom w:val="nil"/>
-          <w:right w:val="nil"/>
-          <w:between w:val="nil"/>
-        </w:pBdr>
-        <w:ind w:left="360"/>
-        <w:rPr>
-          <w:color w:val="000000"/>
-          <w:sz w:val="24"/>
-          <w:szCs w:val="24"/>
-        </w:rPr>
-      </w:pPr>
-      <w:r>
-        <w:rPr>
-          <w:color w:val="000000"/>
-          <w:sz w:val="24"/>
-          <w:szCs w:val="24"/>
-        </w:rPr>
-        <w:t xml:space="preserve">          different components of the system and also doing all the processing needed to        </w:t>
-      </w:r>
-    </w:p>
-    <w:p>
-      <w:pPr>
-        <w:pBdr>
-          <w:top w:val="nil"/>
-          <w:left w:val="nil"/>
-          <w:bottom w:val="nil"/>
-          <w:right w:val="nil"/>
-          <w:between w:val="nil"/>
-        </w:pBdr>
-        <w:ind w:left="360"/>
-        <w:rPr>
-          <w:color w:val="000000"/>
-          <w:sz w:val="24"/>
-          <w:szCs w:val="24"/>
-        </w:rPr>
-      </w:pPr>
-      <w:r>
-        <w:rPr>
-          <w:color w:val="000000"/>
-          <w:sz w:val="24"/>
-          <w:szCs w:val="24"/>
-        </w:rPr>
-        <w:t xml:space="preserve">          accomplish any task.</w:t>
-      </w:r>
-    </w:p>
-    <w:p>
-      <w:pPr>
-        <w:pBdr>
-          <w:top w:val="nil"/>
-          <w:left w:val="nil"/>
-          <w:bottom w:val="nil"/>
-          <w:right w:val="nil"/>
-          <w:between w:val="nil"/>
-        </w:pBdr>
-        <w:rPr>
-          <w:color w:val="000000"/>
-          <w:sz w:val="24"/>
-          <w:szCs w:val="24"/>
-        </w:rPr>
-      </w:pPr>
-    </w:p>
-    <w:p>
-      <w:pPr>
         <w:pBdr>
           <w:top w:val="nil"/>
           <w:left w:val="nil"/>
@@ -4128,7 +4075,7 @@
           <w:sz w:val="24"/>
           <w:szCs w:val="24"/>
         </w:rPr>
-        <w:t>2-The LCD (Liquid Crystal Display) is used to display the different modes:</w:t>
+        <w:t>The LCD (Liquid Crystal Display) is used to display the different modes:</w:t>
       </w:r>
     </w:p>
     <w:p>
@@ -4217,6 +4164,7 @@
     </w:p>
     <w:p>
       <w:pPr>
+        <w:pStyle w:val="ListParagraph"/>
         <w:pBdr>
           <w:top w:val="nil"/>
           <w:left w:val="nil"/>
@@ -4230,6 +4178,35 @@
           <w:szCs w:val="24"/>
         </w:rPr>
       </w:pPr>
+    </w:p>
+    <w:p>
+      <w:pPr>
+        <w:pStyle w:val="ListParagraph"/>
+        <w:numPr>
+          <w:ilvl w:val="2"/>
+          <w:numId w:val="6"/>
+        </w:numPr>
+        <w:pBdr>
+          <w:top w:val="nil"/>
+          <w:left w:val="nil"/>
+          <w:bottom w:val="nil"/>
+          <w:right w:val="nil"/>
+          <w:between w:val="nil"/>
+        </w:pBdr>
+        <w:rPr>
+          <w:color w:val="000000"/>
+          <w:sz w:val="22"/>
+          <w:szCs w:val="22"/>
+        </w:rPr>
+      </w:pPr>
+      <w:r>
+        <w:rPr>
+          <w:color w:val="000000"/>
+          <w:sz w:val="24"/>
+          <w:szCs w:val="24"/>
+        </w:rPr>
+        <w:t>Four push button to control the system.</w:t>
+      </w:r>
     </w:p>
     <w:p>
       <w:pPr>
@@ -4253,7 +4230,7 @@
           <w:sz w:val="24"/>
           <w:szCs w:val="24"/>
         </w:rPr>
-        <w:t>3- Four push button:</w:t>
+        <w:t>Four push button:</w:t>
       </w:r>
     </w:p>
     <w:p>
@@ -4371,6 +4348,14 @@
           <w:sz w:val="24"/>
           <w:szCs w:val="24"/>
         </w:rPr>
+        <w:t xml:space="preserve">2.2.4 </w:t>
+      </w:r>
+      <w:r>
+        <w:rPr>
+          <w:color w:val="000000"/>
+          <w:sz w:val="24"/>
+          <w:szCs w:val="24"/>
+        </w:rPr>
         <w:t>When the system is turn on it won’t respond to any command for 5 seconds which is called “Delay Starts” and also when it turn off it won’t respond to any command for 5 seconds which is called “Delay Stop”.</w:t>
       </w:r>
     </w:p>
@@ -4389,8 +4374,8 @@
           <w:szCs w:val="24"/>
         </w:rPr>
       </w:pPr>
-      <w:bookmarkStart w:id="11" w:name="_17dp8vu" w:colFirst="0" w:colLast="0"/>
-      <w:bookmarkEnd w:id="11"/>
+      <w:bookmarkStart w:id="10" w:name="_17dp8vu" w:colFirst="0" w:colLast="0"/>
+      <w:bookmarkEnd w:id="10"/>
       <w:r>
         <w:rPr>
           <w:color w:val="000000"/>
@@ -4485,14 +4470,15 @@
           <w:tab w:val="right" w:pos="9360"/>
         </w:tabs>
         <w:spacing w:before="60"/>
-        <w:ind w:left="360"/>
         <w:jc w:val="both"/>
         <w:rPr>
           <w:sz w:val="36"/>
           <w:szCs w:val="36"/>
         </w:rPr>
       </w:pPr>
-      <w:bookmarkStart w:id="12" w:name="_3rdcrjn" w:colFirst="0" w:colLast="0"/>
+      <w:bookmarkStart w:id="11" w:name="_3rdcrjn" w:colFirst="0" w:colLast="0"/>
+      <w:bookmarkStart w:id="12" w:name="_GoBack"/>
+      <w:bookmarkEnd w:id="11"/>
       <w:bookmarkEnd w:id="12"/>
       <w:r>
         <w:rPr>
@@ -5080,90 +5066,6 @@
     </w:p>
     <w:p>
       <w:pPr>
-        <w:rPr>
-          <w:i/>
-          <w:sz w:val="24"/>
-          <w:szCs w:val="24"/>
-        </w:rPr>
-      </w:pPr>
-    </w:p>
-    <w:p>
-      <w:pPr>
-        <w:rPr>
-          <w:i/>
-          <w:sz w:val="24"/>
-          <w:szCs w:val="24"/>
-        </w:rPr>
-      </w:pPr>
-    </w:p>
-    <w:p>
-      <w:pPr>
-        <w:rPr>
-          <w:i/>
-          <w:sz w:val="24"/>
-          <w:szCs w:val="24"/>
-        </w:rPr>
-      </w:pPr>
-    </w:p>
-    <w:p>
-      <w:pPr>
-        <w:rPr>
-          <w:i/>
-          <w:sz w:val="24"/>
-          <w:szCs w:val="24"/>
-        </w:rPr>
-      </w:pPr>
-    </w:p>
-    <w:p>
-      <w:pPr>
-        <w:rPr>
-          <w:i/>
-          <w:sz w:val="24"/>
-          <w:szCs w:val="24"/>
-        </w:rPr>
-      </w:pPr>
-    </w:p>
-    <w:p>
-      <w:pPr>
-        <w:rPr>
-          <w:i/>
-          <w:sz w:val="24"/>
-          <w:szCs w:val="24"/>
-        </w:rPr>
-      </w:pPr>
-    </w:p>
-    <w:p>
-      <w:pPr>
-        <w:rPr>
-          <w:i/>
-          <w:sz w:val="24"/>
-          <w:szCs w:val="24"/>
-        </w:rPr>
-      </w:pPr>
-    </w:p>
-    <w:p>
-      <w:pPr>
-        <w:ind w:left="1350"/>
-        <w:rPr>
-          <w:i/>
-          <w:sz w:val="24"/>
-          <w:szCs w:val="24"/>
-        </w:rPr>
-      </w:pPr>
-    </w:p>
-    <w:p>
-      <w:pPr>
-        <w:ind w:left="1350"/>
-        <w:rPr>
-          <w:i/>
-          <w:sz w:val="24"/>
-          <w:szCs w:val="24"/>
-        </w:rPr>
-      </w:pPr>
-    </w:p>
-    <w:p>
-      <w:pPr>
-        <w:ind w:left="1350"/>
         <w:rPr>
           <w:i/>
           <w:sz w:val="24"/>
@@ -16856,7 +16758,7 @@
         <w:noProof/>
         <w:color w:val="000000"/>
       </w:rPr>
-      <w:t>4</w:t>
+      <w:t>5</w:t>
     </w:r>
     <w:r>
       <w:rPr>
@@ -17419,16 +17321,16 @@
   <w:abstractNum w:abstractNumId="5" w15:restartNumberingAfterBreak="0">
     <w:nsid w:val="6C315AFA"/>
     <w:multiLevelType w:val="multilevel"/>
-    <w:tmpl w:val="E18E8290"/>
+    <w:tmpl w:val="3F2E28CC"/>
     <w:lvl w:ilvl="0">
-      <w:numFmt w:val="bullet"/>
-      <w:lvlText w:val="-"/>
+      <w:start w:val="1"/>
+      <w:numFmt w:val="decimal"/>
+      <w:lvlText w:val="%1."/>
       <w:lvlJc w:val="left"/>
       <w:pPr>
         <w:ind w:left="720" w:hanging="360"/>
       </w:pPr>
       <w:rPr>
-        <w:rFonts w:ascii="Arial" w:eastAsia="Arial" w:hAnsi="Arial" w:cs="Arial"/>
         <w:vertAlign w:val="baseline"/>
       </w:rPr>
     </w:lvl>
@@ -18308,6 +18210,17 @@
     <w:uiPriority w:val="99"/>
     <w:rsid w:val="001B0714"/>
   </w:style>
+  <w:style w:type="paragraph" w:styleId="ListParagraph">
+    <w:name w:val="List Paragraph"/>
+    <w:basedOn w:val="Normal"/>
+    <w:uiPriority w:val="34"/>
+    <w:qFormat/>
+    <w:rsid w:val="00DE7EA5"/>
+    <w:pPr>
+      <w:ind w:left="720"/>
+      <w:contextualSpacing/>
+    </w:pPr>
+  </w:style>
 </w:styles>
 </file>
 

</xml_diff>